<commit_message>
Added some Android-Build-Files | Added Things for Presentation
</commit_message>
<xml_diff>
--- a/Arbeit/Kurzfassung.docx
+++ b/Arbeit/Kurzfassung.docx
@@ -80,23 +80,23 @@
           <w:sz w:val="28"/>
           <w:szCs w:val="28"/>
         </w:rPr>
-        <w:t>em tragen schwerer Taschen, Einkäufe</w:t>
-      </w:r>
-      <w:r>
-        <w:rPr>
-          <w:rFonts w:cstheme="minorHAnsi"/>
-          <w:sz w:val="28"/>
-          <w:szCs w:val="28"/>
-        </w:rPr>
-        <w:t>n</w:t>
-      </w:r>
-      <w:r>
-        <w:rPr>
-          <w:rFonts w:cstheme="minorHAnsi"/>
-          <w:sz w:val="28"/>
-          <w:szCs w:val="28"/>
-        </w:rPr>
-        <w:t xml:space="preserve">, und ähnlichem. </w:t>
+        <w:t xml:space="preserve">em </w:t>
+      </w:r>
+      <w:r>
+        <w:rPr>
+          <w:rFonts w:cstheme="minorHAnsi"/>
+          <w:sz w:val="28"/>
+          <w:szCs w:val="28"/>
+        </w:rPr>
+        <w:t>T</w:t>
+      </w:r>
+      <w:r>
+        <w:rPr>
+          <w:rFonts w:cstheme="minorHAnsi"/>
+          <w:sz w:val="28"/>
+          <w:szCs w:val="28"/>
+        </w:rPr>
+        <w:t xml:space="preserve">ragen schwerer Taschen, Einkäufe, und ähnlichem. </w:t>
       </w:r>
       <w:r>
         <w:rPr>
@@ -120,87 +120,7 @@
           <w:sz w:val="28"/>
           <w:szCs w:val="28"/>
         </w:rPr>
-        <w:t>infache und intuitive Steuerung</w:t>
-      </w:r>
-      <w:r>
-        <w:rPr>
-          <w:rFonts w:cstheme="minorHAnsi"/>
-          <w:sz w:val="28"/>
-          <w:szCs w:val="28"/>
-        </w:rPr>
-        <w:t xml:space="preserve"> ohne</w:t>
-      </w:r>
-      <w:r>
-        <w:rPr>
-          <w:rFonts w:cstheme="minorHAnsi"/>
-          <w:sz w:val="28"/>
-          <w:szCs w:val="28"/>
-        </w:rPr>
-        <w:t>,</w:t>
-      </w:r>
-      <w:r>
-        <w:rPr>
-          <w:rFonts w:cstheme="minorHAnsi"/>
-          <w:sz w:val="28"/>
-          <w:szCs w:val="28"/>
-        </w:rPr>
-        <w:t xml:space="preserve"> </w:t>
-      </w:r>
-      <w:r>
-        <w:rPr>
-          <w:rFonts w:cstheme="minorHAnsi"/>
-          <w:sz w:val="28"/>
-          <w:szCs w:val="28"/>
-        </w:rPr>
-        <w:t>dass</w:t>
-      </w:r>
-      <w:r>
-        <w:rPr>
-          <w:rFonts w:cstheme="minorHAnsi"/>
-          <w:sz w:val="28"/>
-          <w:szCs w:val="28"/>
-        </w:rPr>
-        <w:t xml:space="preserve"> der Benutzer noch etwas </w:t>
-      </w:r>
-      <w:r>
-        <w:rPr>
-          <w:rFonts w:cstheme="minorHAnsi"/>
-          <w:sz w:val="28"/>
-          <w:szCs w:val="28"/>
-        </w:rPr>
-        <w:t xml:space="preserve">dazu </w:t>
-      </w:r>
-      <w:r>
-        <w:rPr>
-          <w:rFonts w:cstheme="minorHAnsi"/>
-          <w:sz w:val="28"/>
-          <w:szCs w:val="28"/>
-        </w:rPr>
-        <w:t>tun muss</w:t>
-      </w:r>
-      <w:r>
-        <w:rPr>
-          <w:rFonts w:cstheme="minorHAnsi"/>
-          <w:sz w:val="28"/>
-          <w:szCs w:val="28"/>
-        </w:rPr>
-        <w:t>. Deshalb legten wir bei der Programmierung Wert auf Dinge wie: Eine schnelle und leicht zu handhabende Sprach</w:t>
-      </w:r>
-      <w:r>
-        <w:rPr>
-          <w:rFonts w:cstheme="minorHAnsi"/>
-          <w:sz w:val="28"/>
-          <w:szCs w:val="28"/>
-        </w:rPr>
-        <w:t>steueru</w:t>
-      </w:r>
-      <w:r>
-        <w:rPr>
-          <w:rFonts w:cstheme="minorHAnsi"/>
-          <w:sz w:val="28"/>
-          <w:szCs w:val="28"/>
-        </w:rPr>
-        <w:t>ng für kurze Befehle, sowie eigenständiges Fahren</w:t>
+        <w:t xml:space="preserve">infache und </w:t>
       </w:r>
       <w:bookmarkStart w:id="0" w:name="_GoBack"/>
       <w:bookmarkEnd w:id="0"/>
@@ -210,7 +130,87 @@
           <w:sz w:val="28"/>
           <w:szCs w:val="28"/>
         </w:rPr>
-        <w:t>.</w:t>
+        <w:t>intuitive Steuerung</w:t>
+      </w:r>
+      <w:r>
+        <w:rPr>
+          <w:rFonts w:cstheme="minorHAnsi"/>
+          <w:sz w:val="28"/>
+          <w:szCs w:val="28"/>
+        </w:rPr>
+        <w:t xml:space="preserve"> ohne</w:t>
+      </w:r>
+      <w:r>
+        <w:rPr>
+          <w:rFonts w:cstheme="minorHAnsi"/>
+          <w:sz w:val="28"/>
+          <w:szCs w:val="28"/>
+        </w:rPr>
+        <w:t>,</w:t>
+      </w:r>
+      <w:r>
+        <w:rPr>
+          <w:rFonts w:cstheme="minorHAnsi"/>
+          <w:sz w:val="28"/>
+          <w:szCs w:val="28"/>
+        </w:rPr>
+        <w:t xml:space="preserve"> </w:t>
+      </w:r>
+      <w:r>
+        <w:rPr>
+          <w:rFonts w:cstheme="minorHAnsi"/>
+          <w:sz w:val="28"/>
+          <w:szCs w:val="28"/>
+        </w:rPr>
+        <w:t>dass</w:t>
+      </w:r>
+      <w:r>
+        <w:rPr>
+          <w:rFonts w:cstheme="minorHAnsi"/>
+          <w:sz w:val="28"/>
+          <w:szCs w:val="28"/>
+        </w:rPr>
+        <w:t xml:space="preserve"> der Benutzer noch etwas </w:t>
+      </w:r>
+      <w:r>
+        <w:rPr>
+          <w:rFonts w:cstheme="minorHAnsi"/>
+          <w:sz w:val="28"/>
+          <w:szCs w:val="28"/>
+        </w:rPr>
+        <w:t xml:space="preserve">dazu </w:t>
+      </w:r>
+      <w:r>
+        <w:rPr>
+          <w:rFonts w:cstheme="minorHAnsi"/>
+          <w:sz w:val="28"/>
+          <w:szCs w:val="28"/>
+        </w:rPr>
+        <w:t>tun muss</w:t>
+      </w:r>
+      <w:r>
+        <w:rPr>
+          <w:rFonts w:cstheme="minorHAnsi"/>
+          <w:sz w:val="28"/>
+          <w:szCs w:val="28"/>
+        </w:rPr>
+        <w:t>. Deshalb legten wir bei der Programmierung Wert auf Dinge wie: Eine schnelle und leicht zu handhabende Sprach</w:t>
+      </w:r>
+      <w:r>
+        <w:rPr>
+          <w:rFonts w:cstheme="minorHAnsi"/>
+          <w:sz w:val="28"/>
+          <w:szCs w:val="28"/>
+        </w:rPr>
+        <w:t>steueru</w:t>
+      </w:r>
+      <w:r>
+        <w:rPr>
+          <w:rFonts w:cstheme="minorHAnsi"/>
+          <w:sz w:val="28"/>
+          <w:szCs w:val="28"/>
+        </w:rPr>
+        <w:t>ng für kurze Befehle, sowie eigenständiges Fahren.</w:t>
       </w:r>
       <w:r>
         <w:rPr>
@@ -403,7 +403,7 @@
     <w:lsdException w:name="Table Web 2" w:semiHidden="1" w:unhideWhenUsed="1"/>
     <w:lsdException w:name="Table Web 3" w:semiHidden="1" w:unhideWhenUsed="1"/>
     <w:lsdException w:name="Balloon Text" w:semiHidden="1" w:unhideWhenUsed="1"/>
-    <w:lsdException w:name="Table Grid" w:semiHidden="1" w:uiPriority="59" w:unhideWhenUsed="1"/>
+    <w:lsdException w:name="Table Grid" w:uiPriority="59"/>
     <w:lsdException w:name="Table Theme" w:semiHidden="1" w:unhideWhenUsed="1"/>
     <w:lsdException w:name="Placeholder Text" w:semiHidden="1"/>
     <w:lsdException w:name="No Spacing" w:uiPriority="1" w:qFormat="1"/>

</xml_diff>